<commit_message>
Sistema Atualizado + especificaçao UC05
Sistema Calendário revisado, corrigido e incluido a especificaçao do
UC05 para análise do professor.
</commit_message>
<xml_diff>
--- a/Lista das classes de entidade candidatas.docx
+++ b/Lista das classes de entidade candidatas.docx
@@ -62,13 +62,7 @@
         </w:numPr>
       </w:pPr>
       <w:r>
-        <w:t xml:space="preserve">Cliente </w:t>
-      </w:r>
-      <w:r>
-        <w:t>(herda usuário)</w:t>
-      </w:r>
-      <w:r>
-        <w:t>;</w:t>
+        <w:t>Cliente (herda usuário);</w:t>
       </w:r>
     </w:p>
     <w:p>
@@ -113,7 +107,10 @@
       <w:proofErr w:type="spellStart"/>
       <w:proofErr w:type="gramStart"/>
       <w:r>
-        <w:t>UploadBoleto</w:t>
+        <w:t>Enviar</w:t>
+      </w:r>
+      <w:r>
+        <w:t>Boleto</w:t>
       </w:r>
       <w:proofErr w:type="spellEnd"/>
       <w:proofErr w:type="gramEnd"/>
@@ -132,6 +129,8 @@
       <w:r>
         <w:t>Histórico;</w:t>
       </w:r>
+      <w:bookmarkStart w:id="0" w:name="_GoBack"/>
+      <w:bookmarkEnd w:id="0"/>
     </w:p>
     <w:p>
       <w:pPr>
@@ -144,8 +143,6 @@
       <w:r>
         <w:t>Calendário;</w:t>
       </w:r>
-      <w:bookmarkStart w:id="0" w:name="_GoBack"/>
-      <w:bookmarkEnd w:id="0"/>
     </w:p>
     <w:sectPr>
       <w:pgSz w:w="11906" w:h="16838"/>

</xml_diff>